<commit_message>
finalizing popular science and supervisor report.
</commit_message>
<xml_diff>
--- a/studyplan/popular_science.docx
+++ b/studyplan/popular_science.docx
@@ -39,6 +39,8 @@
                 <w:lang w:val="en-US"/>
               </w:rPr>
             </w:pPr>
+            <w:bookmarkStart w:id="0" w:name="_GoBack"/>
+            <w:bookmarkEnd w:id="0"/>
             <w:r>
               <w:rPr>
                 <w:rFonts w:ascii="Arial" w:hAnsi="Arial" w:cs="Arial"/>
@@ -1131,7 +1133,7 @@
                 <w:sz w:val="24"/>
                 <w:szCs w:val="24"/>
               </w:rPr>
-              <w:t xml:space="preserve">In many fields, </w:t>
+              <w:t xml:space="preserve">In many fields, including manufacturing, product design, and entertainment, it is becoming more and more important to generate photorealistic images, or images that look like real life. In these various fields, we also need fast feedback, as it is not possible to wait hours and hours for images to be generated. So, our image generation process, or rendering, needs to be both interactive and photorealistic. In this thesis, we contribute within this spectrum with two novel techniques suitable for graphics processing units (GPUs), improving the accuracy of rendering of translucent materials and temporal stability in globally illuminated scenes. We also describe a new digitization pipeline that can be used to compare renderings with photographs. These comparisons are not only useful for validation of rendering techniques, but also for estimating the optical properties of objects, such as how </w:t>
             </w:r>
             <w:r>
               <w:rPr>
@@ -1139,7 +1141,7 @@
                 <w:sz w:val="24"/>
                 <w:szCs w:val="24"/>
               </w:rPr>
-              <w:t>including manufacturing, product design and entertainment,</w:t>
+              <w:t>they</w:t>
             </w:r>
             <w:r>
               <w:rPr>
@@ -1147,329 +1149,7 @@
                 <w:sz w:val="24"/>
                 <w:szCs w:val="24"/>
               </w:rPr>
-              <w:t xml:space="preserve"> it is becoming more and more important to generate </w:t>
-            </w:r>
-            <w:r>
-              <w:rPr>
-                <w:rFonts w:asciiTheme="minorHAnsi" w:hAnsiTheme="minorHAnsi" w:cstheme="minorHAnsi"/>
-                <w:sz w:val="24"/>
-                <w:szCs w:val="24"/>
-              </w:rPr>
-              <w:t xml:space="preserve">photorealistic </w:t>
-            </w:r>
-            <w:r>
-              <w:rPr>
-                <w:rFonts w:asciiTheme="minorHAnsi" w:hAnsiTheme="minorHAnsi" w:cstheme="minorHAnsi"/>
-                <w:sz w:val="24"/>
-                <w:szCs w:val="24"/>
-              </w:rPr>
-              <w:t>images</w:t>
-            </w:r>
-            <w:r>
-              <w:rPr>
-                <w:rFonts w:asciiTheme="minorHAnsi" w:hAnsiTheme="minorHAnsi" w:cstheme="minorHAnsi"/>
-                <w:sz w:val="24"/>
-                <w:szCs w:val="24"/>
-              </w:rPr>
-              <w:t>, or</w:t>
-            </w:r>
-            <w:r>
-              <w:rPr>
-                <w:rFonts w:asciiTheme="minorHAnsi" w:hAnsiTheme="minorHAnsi" w:cstheme="minorHAnsi"/>
-                <w:sz w:val="24"/>
-                <w:szCs w:val="24"/>
-              </w:rPr>
-              <w:t xml:space="preserve"> that look like real life. In th</w:t>
-            </w:r>
-            <w:r>
-              <w:rPr>
-                <w:rFonts w:asciiTheme="minorHAnsi" w:hAnsiTheme="minorHAnsi" w:cstheme="minorHAnsi"/>
-                <w:sz w:val="24"/>
-                <w:szCs w:val="24"/>
-              </w:rPr>
-              <w:t>e</w:t>
-            </w:r>
-            <w:r>
-              <w:rPr>
-                <w:rFonts w:asciiTheme="minorHAnsi" w:hAnsiTheme="minorHAnsi" w:cstheme="minorHAnsi"/>
-                <w:sz w:val="24"/>
-                <w:szCs w:val="24"/>
-              </w:rPr>
-              <w:t>s</w:t>
-            </w:r>
-            <w:r>
-              <w:rPr>
-                <w:rFonts w:asciiTheme="minorHAnsi" w:hAnsiTheme="minorHAnsi" w:cstheme="minorHAnsi"/>
-                <w:sz w:val="24"/>
-                <w:szCs w:val="24"/>
-              </w:rPr>
-              <w:t>e</w:t>
-            </w:r>
-            <w:r>
-              <w:rPr>
-                <w:rFonts w:asciiTheme="minorHAnsi" w:hAnsiTheme="minorHAnsi" w:cstheme="minorHAnsi"/>
-                <w:sz w:val="24"/>
-                <w:szCs w:val="24"/>
-              </w:rPr>
-              <w:t xml:space="preserve"> </w:t>
-            </w:r>
-            <w:r>
-              <w:rPr>
-                <w:rFonts w:asciiTheme="minorHAnsi" w:hAnsiTheme="minorHAnsi" w:cstheme="minorHAnsi"/>
-                <w:sz w:val="24"/>
-                <w:szCs w:val="24"/>
-              </w:rPr>
-              <w:t>various fields,</w:t>
-            </w:r>
-            <w:r>
-              <w:rPr>
-                <w:rFonts w:asciiTheme="minorHAnsi" w:hAnsiTheme="minorHAnsi" w:cstheme="minorHAnsi"/>
-                <w:sz w:val="24"/>
-                <w:szCs w:val="24"/>
-              </w:rPr>
-              <w:t xml:space="preserve"> we also need fast feedback, </w:t>
-            </w:r>
-            <w:r>
-              <w:rPr>
-                <w:rFonts w:asciiTheme="minorHAnsi" w:hAnsiTheme="minorHAnsi" w:cstheme="minorHAnsi"/>
-                <w:sz w:val="24"/>
-                <w:szCs w:val="24"/>
-              </w:rPr>
-              <w:t>as it is not possible to</w:t>
-            </w:r>
-            <w:r>
-              <w:rPr>
-                <w:rFonts w:asciiTheme="minorHAnsi" w:hAnsiTheme="minorHAnsi" w:cstheme="minorHAnsi"/>
-                <w:sz w:val="24"/>
-                <w:szCs w:val="24"/>
-              </w:rPr>
-              <w:t xml:space="preserve"> wait hours and hours for </w:t>
-            </w:r>
-            <w:r>
-              <w:rPr>
-                <w:rFonts w:asciiTheme="minorHAnsi" w:hAnsiTheme="minorHAnsi" w:cstheme="minorHAnsi"/>
-                <w:sz w:val="24"/>
-                <w:szCs w:val="24"/>
-              </w:rPr>
-              <w:t>images</w:t>
-            </w:r>
-            <w:r>
-              <w:rPr>
-                <w:rFonts w:asciiTheme="minorHAnsi" w:hAnsiTheme="minorHAnsi" w:cstheme="minorHAnsi"/>
-                <w:sz w:val="24"/>
-                <w:szCs w:val="24"/>
-              </w:rPr>
-              <w:t xml:space="preserve"> to be generated. So, our image generation process, or rendering, needs to be both interactive and photorealistic. In this thesis, we contribute</w:t>
-            </w:r>
-            <w:r>
-              <w:rPr>
-                <w:rFonts w:asciiTheme="minorHAnsi" w:hAnsiTheme="minorHAnsi" w:cstheme="minorHAnsi"/>
-                <w:sz w:val="24"/>
-                <w:szCs w:val="24"/>
-              </w:rPr>
-              <w:t xml:space="preserve"> within this spectrum</w:t>
-            </w:r>
-            <w:r>
-              <w:rPr>
-                <w:rFonts w:asciiTheme="minorHAnsi" w:hAnsiTheme="minorHAnsi" w:cstheme="minorHAnsi"/>
-                <w:sz w:val="24"/>
-                <w:szCs w:val="24"/>
-              </w:rPr>
-              <w:t xml:space="preserve"> with two novel techniques</w:t>
-            </w:r>
-            <w:r>
-              <w:rPr>
-                <w:rFonts w:asciiTheme="minorHAnsi" w:hAnsiTheme="minorHAnsi" w:cstheme="minorHAnsi"/>
-                <w:sz w:val="24"/>
-                <w:szCs w:val="24"/>
-              </w:rPr>
-              <w:t xml:space="preserve"> suitable for graphics processing units (GPUs)</w:t>
-            </w:r>
-            <w:r>
-              <w:rPr>
-                <w:rFonts w:asciiTheme="minorHAnsi" w:hAnsiTheme="minorHAnsi" w:cstheme="minorHAnsi"/>
-                <w:sz w:val="24"/>
-                <w:szCs w:val="24"/>
-              </w:rPr>
-              <w:t>,</w:t>
-            </w:r>
-            <w:r>
-              <w:rPr>
-                <w:rFonts w:asciiTheme="minorHAnsi" w:hAnsiTheme="minorHAnsi" w:cstheme="minorHAnsi"/>
-                <w:sz w:val="24"/>
-                <w:szCs w:val="24"/>
-              </w:rPr>
-              <w:t xml:space="preserve"> improv</w:t>
-            </w:r>
-            <w:r>
-              <w:rPr>
-                <w:rFonts w:asciiTheme="minorHAnsi" w:hAnsiTheme="minorHAnsi" w:cstheme="minorHAnsi"/>
-                <w:sz w:val="24"/>
-                <w:szCs w:val="24"/>
-              </w:rPr>
-              <w:t>ing</w:t>
-            </w:r>
-            <w:r>
-              <w:rPr>
-                <w:rFonts w:asciiTheme="minorHAnsi" w:hAnsiTheme="minorHAnsi" w:cstheme="minorHAnsi"/>
-                <w:sz w:val="24"/>
-                <w:szCs w:val="24"/>
-              </w:rPr>
-              <w:t xml:space="preserve"> the accuracy of</w:t>
-            </w:r>
-            <w:r>
-              <w:rPr>
-                <w:rFonts w:asciiTheme="minorHAnsi" w:hAnsiTheme="minorHAnsi" w:cstheme="minorHAnsi"/>
-                <w:sz w:val="24"/>
-                <w:szCs w:val="24"/>
-              </w:rPr>
-              <w:t xml:space="preserve"> rendering of translucent materials and</w:t>
-            </w:r>
-            <w:r>
-              <w:rPr>
-                <w:rFonts w:asciiTheme="minorHAnsi" w:hAnsiTheme="minorHAnsi" w:cstheme="minorHAnsi"/>
-                <w:sz w:val="24"/>
-                <w:szCs w:val="24"/>
-              </w:rPr>
-              <w:t xml:space="preserve"> </w:t>
-            </w:r>
-            <w:r>
-              <w:rPr>
-                <w:rFonts w:asciiTheme="minorHAnsi" w:hAnsiTheme="minorHAnsi" w:cstheme="minorHAnsi"/>
-                <w:sz w:val="24"/>
-                <w:szCs w:val="24"/>
-              </w:rPr>
-              <w:t>temporal stability in globally illuminated scenes. We also describe a new application of interactive rendering, that can be used to compare rendering and photograph</w:t>
-            </w:r>
-            <w:r>
-              <w:rPr>
-                <w:rFonts w:asciiTheme="minorHAnsi" w:hAnsiTheme="minorHAnsi" w:cstheme="minorHAnsi"/>
-                <w:sz w:val="24"/>
-                <w:szCs w:val="24"/>
-              </w:rPr>
-              <w:t>s. Th</w:t>
-            </w:r>
-            <w:r>
-              <w:rPr>
-                <w:rFonts w:asciiTheme="minorHAnsi" w:hAnsiTheme="minorHAnsi" w:cstheme="minorHAnsi"/>
-                <w:sz w:val="24"/>
-                <w:szCs w:val="24"/>
-              </w:rPr>
-              <w:t>e</w:t>
-            </w:r>
-            <w:r>
-              <w:rPr>
-                <w:rFonts w:asciiTheme="minorHAnsi" w:hAnsiTheme="minorHAnsi" w:cstheme="minorHAnsi"/>
-                <w:sz w:val="24"/>
-                <w:szCs w:val="24"/>
-              </w:rPr>
-              <w:t>s</w:t>
-            </w:r>
-            <w:r>
-              <w:rPr>
-                <w:rFonts w:asciiTheme="minorHAnsi" w:hAnsiTheme="minorHAnsi" w:cstheme="minorHAnsi"/>
-                <w:sz w:val="24"/>
-                <w:szCs w:val="24"/>
-              </w:rPr>
-              <w:t>e</w:t>
-            </w:r>
-            <w:r>
-              <w:rPr>
-                <w:rFonts w:asciiTheme="minorHAnsi" w:hAnsiTheme="minorHAnsi" w:cstheme="minorHAnsi"/>
-                <w:sz w:val="24"/>
-                <w:szCs w:val="24"/>
-              </w:rPr>
-              <w:t xml:space="preserve"> comparison</w:t>
-            </w:r>
-            <w:r>
-              <w:rPr>
-                <w:rFonts w:asciiTheme="minorHAnsi" w:hAnsiTheme="minorHAnsi" w:cstheme="minorHAnsi"/>
-                <w:sz w:val="24"/>
-                <w:szCs w:val="24"/>
-              </w:rPr>
-              <w:t>s</w:t>
-            </w:r>
-            <w:r>
-              <w:rPr>
-                <w:rFonts w:asciiTheme="minorHAnsi" w:hAnsiTheme="minorHAnsi" w:cstheme="minorHAnsi"/>
-                <w:sz w:val="24"/>
-                <w:szCs w:val="24"/>
-              </w:rPr>
-              <w:t xml:space="preserve"> can be used to estimate the physical properties of objects, such</w:t>
-            </w:r>
-            <w:r>
-              <w:rPr>
-                <w:rFonts w:asciiTheme="minorHAnsi" w:hAnsiTheme="minorHAnsi" w:cstheme="minorHAnsi"/>
-                <w:sz w:val="24"/>
-                <w:szCs w:val="24"/>
-              </w:rPr>
-              <w:t xml:space="preserve"> as</w:t>
-            </w:r>
-            <w:r>
-              <w:rPr>
-                <w:rFonts w:asciiTheme="minorHAnsi" w:hAnsiTheme="minorHAnsi" w:cstheme="minorHAnsi"/>
-                <w:sz w:val="24"/>
-                <w:szCs w:val="24"/>
-              </w:rPr>
-              <w:t xml:space="preserve"> how object reflect</w:t>
-            </w:r>
-            <w:r>
-              <w:rPr>
-                <w:rFonts w:asciiTheme="minorHAnsi" w:hAnsiTheme="minorHAnsi" w:cstheme="minorHAnsi"/>
-                <w:sz w:val="24"/>
-                <w:szCs w:val="24"/>
-              </w:rPr>
-              <w:t xml:space="preserve">, </w:t>
-            </w:r>
-            <w:r>
-              <w:rPr>
-                <w:rFonts w:asciiTheme="minorHAnsi" w:hAnsiTheme="minorHAnsi" w:cstheme="minorHAnsi"/>
-                <w:sz w:val="24"/>
-                <w:szCs w:val="24"/>
-              </w:rPr>
-              <w:t>diffuse</w:t>
-            </w:r>
-            <w:r>
-              <w:rPr>
-                <w:rFonts w:asciiTheme="minorHAnsi" w:hAnsiTheme="minorHAnsi" w:cstheme="minorHAnsi"/>
-                <w:sz w:val="24"/>
-                <w:szCs w:val="24"/>
-              </w:rPr>
-              <w:t xml:space="preserve"> and absorb</w:t>
-            </w:r>
-            <w:r>
-              <w:rPr>
-                <w:rFonts w:asciiTheme="minorHAnsi" w:hAnsiTheme="minorHAnsi" w:cstheme="minorHAnsi"/>
-                <w:sz w:val="24"/>
-                <w:szCs w:val="24"/>
-              </w:rPr>
-              <w:t xml:space="preserve"> light.</w:t>
-            </w:r>
-            <w:r>
-              <w:rPr>
-                <w:rFonts w:asciiTheme="minorHAnsi" w:hAnsiTheme="minorHAnsi" w:cstheme="minorHAnsi"/>
-                <w:sz w:val="24"/>
-                <w:szCs w:val="24"/>
-              </w:rPr>
-              <w:t xml:space="preserve"> In general, t</w:t>
-            </w:r>
-            <w:r>
-              <w:rPr>
-                <w:rFonts w:asciiTheme="minorHAnsi" w:hAnsiTheme="minorHAnsi" w:cstheme="minorHAnsi"/>
-                <w:sz w:val="24"/>
-                <w:szCs w:val="24"/>
-              </w:rPr>
-              <w:t>he thesis show how it is possible to use data structures to enable rendering techniques to handle complex light interaction effects.</w:t>
-            </w:r>
-            <w:bookmarkStart w:id="0" w:name="_GoBack"/>
-            <w:bookmarkEnd w:id="0"/>
-            <w:r>
-              <w:rPr>
-                <w:rFonts w:asciiTheme="minorHAnsi" w:hAnsiTheme="minorHAnsi" w:cstheme="minorHAnsi"/>
-                <w:sz w:val="24"/>
-                <w:szCs w:val="24"/>
-              </w:rPr>
-              <w:t xml:space="preserve"> </w:t>
+              <w:t xml:space="preserve"> reflect, scatter, and absorb light. In general, this thesis explores the use of data structures to let interactive rendering techniques include complex light-material interaction effects.</w:t>
             </w:r>
           </w:p>
         </w:tc>
@@ -2865,6 +2545,7 @@
     <w:lsdException w:name="HTML Sample" w:semiHidden="1" w:unhideWhenUsed="1"/>
     <w:lsdException w:name="HTML Typewriter" w:semiHidden="1" w:unhideWhenUsed="1"/>
     <w:lsdException w:name="HTML Variable" w:semiHidden="1" w:unhideWhenUsed="1"/>
+    <w:lsdException w:name="Normal Table" w:semiHidden="1" w:unhideWhenUsed="1"/>
     <w:lsdException w:name="annotation subject" w:semiHidden="1" w:unhideWhenUsed="1"/>
     <w:lsdException w:name="No List" w:semiHidden="1" w:unhideWhenUsed="1"/>
     <w:lsdException w:name="Outline List 1" w:semiHidden="1" w:unhideWhenUsed="1"/>
@@ -2908,8 +2589,10 @@
     <w:lsdException w:name="Table Elegant" w:semiHidden="1" w:unhideWhenUsed="1"/>
     <w:lsdException w:name="Table Professional" w:semiHidden="1" w:unhideWhenUsed="1"/>
     <w:lsdException w:name="Table Subtle 1" w:semiHidden="1" w:unhideWhenUsed="1"/>
+    <w:lsdException w:name="Table Subtle 2" w:semiHidden="1" w:unhideWhenUsed="1"/>
     <w:lsdException w:name="Table Web 1" w:semiHidden="1" w:unhideWhenUsed="1"/>
     <w:lsdException w:name="Table Web 2" w:semiHidden="1" w:unhideWhenUsed="1"/>
+    <w:lsdException w:name="Table Web 3" w:semiHidden="1" w:unhideWhenUsed="1"/>
     <w:lsdException w:name="Balloon Text" w:semiHidden="1" w:unhideWhenUsed="1"/>
     <w:lsdException w:name="Table Theme" w:semiHidden="1" w:unhideWhenUsed="1"/>
     <w:lsdException w:name="Placeholder Text" w:semiHidden="1" w:uiPriority="99"/>

</xml_diff>